<commit_message>
Datos personales ingresados al reporte
</commit_message>
<xml_diff>
--- a/Reporte_Integrantes.docx
+++ b/Reporte_Integrantes.docx
@@ -28,7 +28,7 @@
       <w:sdtContent>
         <w:p>
           <w:pPr>
-            <w:pStyle w:val="Heading1"/>
+            <w:pStyle w:val="Ttulo1"/>
             <w:ind w:hanging="12"/>
             <w:rPr>
               <w:rFonts w:eastAsia="Calibri"/>
@@ -345,7 +345,7 @@
         </w:p>
         <w:p>
           <w:pPr>
-            <w:pStyle w:val="Heading1"/>
+            <w:pStyle w:val="Ttulo1"/>
             <w:ind w:left="0" w:firstLine="0"/>
           </w:pPr>
           <w:r>
@@ -358,7 +358,7 @@
     </w:sdt>
     <w:p>
       <w:pPr>
-        <w:pStyle w:val="ListParagraph"/>
+        <w:pStyle w:val="Prrafodelista"/>
         <w:numPr>
           <w:ilvl w:val="0"/>
           <w:numId w:val="6"/>
@@ -388,7 +388,7 @@
     </w:p>
     <w:p>
       <w:pPr>
-        <w:pStyle w:val="ListParagraph"/>
+        <w:pStyle w:val="Prrafodelista"/>
         <w:numPr>
           <w:ilvl w:val="0"/>
           <w:numId w:val="6"/>
@@ -418,7 +418,7 @@
     </w:p>
     <w:p>
       <w:pPr>
-        <w:pStyle w:val="ListParagraph"/>
+        <w:pStyle w:val="Prrafodelista"/>
         <w:numPr>
           <w:ilvl w:val="0"/>
           <w:numId w:val="6"/>
@@ -448,7 +448,7 @@
     </w:p>
     <w:p>
       <w:pPr>
-        <w:pStyle w:val="ListParagraph"/>
+        <w:pStyle w:val="Prrafodelista"/>
         <w:numPr>
           <w:ilvl w:val="0"/>
           <w:numId w:val="6"/>
@@ -467,12 +467,48 @@
         <w:rPr>
           <w:lang w:val="en-US"/>
         </w:rPr>
-        <w:t>Orozco - 2019362</w:t>
+        <w:t xml:space="preserve">Orozco </w:t>
+      </w:r>
+      <w:r>
+        <w:rPr>
+          <w:lang w:val="en-US"/>
+        </w:rPr>
+        <w:t>–</w:t>
+      </w:r>
+      <w:r>
+        <w:rPr>
+          <w:lang w:val="en-US"/>
+        </w:rPr>
+        <w:t xml:space="preserve"> 2019362</w:t>
       </w:r>
     </w:p>
     <w:p>
       <w:pPr>
-        <w:pStyle w:val="Heading1"/>
+        <w:pStyle w:val="Prrafodelista"/>
+        <w:numPr>
+          <w:ilvl w:val="0"/>
+          <w:numId w:val="6"/>
+        </w:numPr>
+        <w:rPr>
+          <w:lang w:val="es-MX"/>
+        </w:rPr>
+      </w:pPr>
+      <w:r>
+        <w:t>Angel Kaled Rodriguez Soc</w:t>
+      </w:r>
+      <w:r>
+        <w:t xml:space="preserve"> –</w:t>
+      </w:r>
+      <w:r>
+        <w:t xml:space="preserve"> 2</w:t>
+      </w:r>
+      <w:r>
+        <w:t>019620</w:t>
+      </w:r>
+    </w:p>
+    <w:p>
+      <w:pPr>
+        <w:pStyle w:val="Ttulo1"/>
         <w:rPr>
           <w:lang w:val="es-MX"/>
         </w:rPr>
@@ -494,7 +530,7 @@
     </w:p>
     <w:p>
       <w:pPr>
-        <w:pStyle w:val="Heading1"/>
+        <w:pStyle w:val="Ttulo1"/>
         <w:rPr>
           <w:lang w:val="es-MX"/>
         </w:rPr>
@@ -509,7 +545,7 @@
     </w:p>
     <w:tbl>
       <w:tblPr>
-        <w:tblStyle w:val="TableGrid"/>
+        <w:tblStyle w:val="Tablaconcuadrcula"/>
         <w:tblpPr w:leftFromText="180" w:rightFromText="180" w:vertAnchor="text" w:horzAnchor="page" w:tblpX="437" w:tblpY="75"/>
         <w:tblW w:w="18916" w:type="dxa"/>
         <w:tblLook w:val="04A0" w:firstRow="1" w:lastRow="0" w:firstColumn="1" w:lastColumn="0" w:noHBand="0" w:noVBand="1"/>
@@ -978,13 +1014,7 @@
               <w:rPr>
                 <w:lang w:val="es-MX"/>
               </w:rPr>
-              <w:t>Hrodriguez-</w:t>
-            </w:r>
-            <w:r>
-              <w:rPr>
-                <w:lang w:val="es-MX"/>
-              </w:rPr>
-              <w:t>2019188</w:t>
+              <w:t>Hrodriguez-2019188</w:t>
             </w:r>
             <w:r>
               <w:rPr>
@@ -1224,6 +1254,12 @@
                 <w:lang w:val="es-MX"/>
               </w:rPr>
             </w:pPr>
+            <w:r>
+              <w:rPr>
+                <w:lang w:val="es-MX"/>
+              </w:rPr>
+              <w:t>Angel Kaled Rodriguez Soc</w:t>
+            </w:r>
           </w:p>
         </w:tc>
         <w:tc>
@@ -1238,6 +1274,18 @@
                 <w:lang w:val="es-MX"/>
               </w:rPr>
             </w:pPr>
+            <w:r>
+              <w:rPr>
+                <w:lang w:val="es-MX"/>
+              </w:rPr>
+              <w:t>arodriguez-2019620@kinal.edu.g</w:t>
+            </w:r>
+            <w:r>
+              <w:rPr>
+                <w:lang w:val="es-MX"/>
+              </w:rPr>
+              <w:t>t</w:t>
+            </w:r>
           </w:p>
         </w:tc>
         <w:tc>
@@ -1252,6 +1300,12 @@
                 <w:lang w:val="es-MX"/>
               </w:rPr>
             </w:pPr>
+            <w:r>
+              <w:rPr>
+                <w:lang w:val="es-MX"/>
+              </w:rPr>
+              <w:t>2019620</w:t>
+            </w:r>
           </w:p>
         </w:tc>
         <w:tc>
@@ -1266,6 +1320,12 @@
                 <w:lang w:val="es-MX"/>
               </w:rPr>
             </w:pPr>
+            <w:r>
+              <w:rPr>
+                <w:lang w:val="es-MX"/>
+              </w:rPr>
+              <w:t>Programador</w:t>
+            </w:r>
           </w:p>
         </w:tc>
         <w:tc>
@@ -1277,9 +1337,22 @@
             <w:pPr>
               <w:jc w:val="center"/>
               <w:rPr>
-                <w:lang w:val="es-MX"/>
-              </w:rPr>
-            </w:pPr>
+                <w:u w:val="single"/>
+                <w:lang w:val="es-MX"/>
+              </w:rPr>
+            </w:pPr>
+            <w:r>
+              <w:rPr>
+                <w:lang w:val="es-MX"/>
+              </w:rPr>
+              <w:t xml:space="preserve">Crear Entidad </w:t>
+            </w:r>
+            <w:r>
+              <w:rPr>
+                <w:lang w:val="es-MX"/>
+              </w:rPr>
+              <w:t>DetalleFactura</w:t>
+            </w:r>
           </w:p>
         </w:tc>
       </w:tr>
@@ -2018,7 +2091,7 @@
     <w:lvl w:ilvl="1">
       <w:start w:val="1"/>
       <w:numFmt w:val="decimal"/>
-      <w:pStyle w:val="Heading2"/>
+      <w:pStyle w:val="Ttulo2"/>
       <w:isLgl/>
       <w:lvlText w:val="%1.%2"/>
       <w:lvlJc w:val="left"/>
@@ -2984,11 +3057,11 @@
       <w:sz w:val="24"/>
     </w:rPr>
   </w:style>
-  <w:style w:type="paragraph" w:styleId="Heading1">
+  <w:style w:type="paragraph" w:styleId="Ttulo1">
     <w:name w:val="heading 1"/>
     <w:basedOn w:val="Normal"/>
     <w:next w:val="Normal"/>
-    <w:link w:val="Heading1Char"/>
+    <w:link w:val="Ttulo1Car"/>
     <w:uiPriority w:val="9"/>
     <w:qFormat/>
     <w:rsid w:val="00170F65"/>
@@ -3008,11 +3081,11 @@
       <w:szCs w:val="32"/>
     </w:rPr>
   </w:style>
-  <w:style w:type="paragraph" w:styleId="Heading2">
+  <w:style w:type="paragraph" w:styleId="Ttulo2">
     <w:name w:val="heading 2"/>
     <w:basedOn w:val="Normal"/>
     <w:next w:val="Normal"/>
-    <w:link w:val="Heading2Char"/>
+    <w:link w:val="Ttulo2Car"/>
     <w:autoRedefine/>
     <w:uiPriority w:val="9"/>
     <w:unhideWhenUsed/>
@@ -3036,13 +3109,13 @@
       <w:szCs w:val="26"/>
     </w:rPr>
   </w:style>
-  <w:style w:type="character" w:default="1" w:styleId="DefaultParagraphFont">
+  <w:style w:type="character" w:default="1" w:styleId="Fuentedeprrafopredeter">
     <w:name w:val="Default Paragraph Font"/>
     <w:uiPriority w:val="1"/>
     <w:semiHidden/>
     <w:unhideWhenUsed/>
   </w:style>
-  <w:style w:type="table" w:default="1" w:styleId="TableNormal">
+  <w:style w:type="table" w:default="1" w:styleId="Tablanormal">
     <w:name w:val="Normal Table"/>
     <w:uiPriority w:val="99"/>
     <w:semiHidden/>
@@ -3057,16 +3130,16 @@
       </w:tblCellMar>
     </w:tblPr>
   </w:style>
-  <w:style w:type="numbering" w:default="1" w:styleId="NoList">
+  <w:style w:type="numbering" w:default="1" w:styleId="Sinlista">
     <w:name w:val="No List"/>
     <w:uiPriority w:val="99"/>
     <w:semiHidden/>
     <w:unhideWhenUsed/>
   </w:style>
-  <w:style w:type="character" w:customStyle="1" w:styleId="Heading2Char">
-    <w:name w:val="Heading 2 Char"/>
-    <w:basedOn w:val="DefaultParagraphFont"/>
-    <w:link w:val="Heading2"/>
+  <w:style w:type="character" w:customStyle="1" w:styleId="Ttulo2Car">
+    <w:name w:val="Título 2 Car"/>
+    <w:basedOn w:val="Fuentedeprrafopredeter"/>
+    <w:link w:val="Ttulo2"/>
     <w:uiPriority w:val="9"/>
     <w:rsid w:val="00C8799E"/>
     <w:rPr>
@@ -3076,10 +3149,10 @@
       <w:szCs w:val="26"/>
     </w:rPr>
   </w:style>
-  <w:style w:type="character" w:customStyle="1" w:styleId="Heading1Char">
-    <w:name w:val="Heading 1 Char"/>
-    <w:basedOn w:val="DefaultParagraphFont"/>
-    <w:link w:val="Heading1"/>
+  <w:style w:type="character" w:customStyle="1" w:styleId="Ttulo1Car">
+    <w:name w:val="Título 1 Car"/>
+    <w:basedOn w:val="Fuentedeprrafopredeter"/>
+    <w:link w:val="Ttulo1"/>
     <w:uiPriority w:val="9"/>
     <w:rsid w:val="00170F65"/>
     <w:rPr>
@@ -3090,7 +3163,7 @@
       <w:szCs w:val="32"/>
     </w:rPr>
   </w:style>
-  <w:style w:type="paragraph" w:styleId="ListParagraph">
+  <w:style w:type="paragraph" w:styleId="Prrafodelista">
     <w:name w:val="List Paragraph"/>
     <w:basedOn w:val="Normal"/>
     <w:uiPriority w:val="34"/>
@@ -3101,9 +3174,9 @@
       <w:contextualSpacing/>
     </w:pPr>
   </w:style>
-  <w:style w:type="table" w:styleId="TableGrid">
+  <w:style w:type="table" w:styleId="Tablaconcuadrcula">
     <w:name w:val="Table Grid"/>
-    <w:basedOn w:val="TableNormal"/>
+    <w:basedOn w:val="Tablanormal"/>
     <w:uiPriority w:val="39"/>
     <w:rsid w:val="00C62A22"/>
     <w:pPr>

</xml_diff>

<commit_message>
Se agregaron mis datos personales
</commit_message>
<xml_diff>
--- a/Reporte_Integrantes.docx
+++ b/Reporte_Integrantes.docx
@@ -494,16 +494,34 @@
         </w:rPr>
       </w:pPr>
       <w:r>
-        <w:t>Angel Kaled Rodriguez Soc</w:t>
-      </w:r>
-      <w:r>
-        <w:t xml:space="preserve"> –</w:t>
-      </w:r>
-      <w:r>
-        <w:t xml:space="preserve"> 2</w:t>
+        <w:t>Angel Kaled Rodriguez Soc – 2</w:t>
       </w:r>
       <w:r>
         <w:t>019620</w:t>
+      </w:r>
+    </w:p>
+    <w:p>
+      <w:pPr>
+        <w:pStyle w:val="Prrafodelista"/>
+        <w:numPr>
+          <w:ilvl w:val="0"/>
+          <w:numId w:val="6"/>
+        </w:numPr>
+        <w:rPr>
+          <w:lang w:val="es-MX"/>
+        </w:rPr>
+      </w:pPr>
+      <w:r>
+        <w:rPr>
+          <w:lang w:val="es-MX"/>
+        </w:rPr>
+        <w:t>Evan Gabriel Ramirez Franco</w:t>
+      </w:r>
+      <w:r>
+        <w:t>–</w:t>
+      </w:r>
+      <w:r>
+        <w:t>2019031</w:t>
       </w:r>
     </w:p>
     <w:p>
@@ -1345,13 +1363,7 @@
               <w:rPr>
                 <w:lang w:val="es-MX"/>
               </w:rPr>
-              <w:t xml:space="preserve">Crear Entidad </w:t>
-            </w:r>
-            <w:r>
-              <w:rPr>
-                <w:lang w:val="es-MX"/>
-              </w:rPr>
-              <w:t>DetalleFactura</w:t>
+              <w:t>Crear Entidad DetalleFactura</w:t>
             </w:r>
           </w:p>
         </w:tc>
@@ -1393,6 +1405,12 @@
                 <w:lang w:val="es-MX"/>
               </w:rPr>
             </w:pPr>
+            <w:r>
+              <w:rPr>
+                <w:lang w:val="es-MX"/>
+              </w:rPr>
+              <w:t>Evan Gabriel Ramirez Franco</w:t>
+            </w:r>
           </w:p>
         </w:tc>
         <w:tc>
@@ -1407,6 +1425,24 @@
                 <w:lang w:val="es-MX"/>
               </w:rPr>
             </w:pPr>
+            <w:r>
+              <w:rPr>
+                <w:lang w:val="es-MX"/>
+              </w:rPr>
+              <w:t>Eramirez-201903</w:t>
+            </w:r>
+            <w:r>
+              <w:rPr>
+                <w:lang w:val="es-MX"/>
+              </w:rPr>
+              <w:t>@kinal.edu.g</w:t>
+            </w:r>
+            <w:r>
+              <w:rPr>
+                <w:lang w:val="es-MX"/>
+              </w:rPr>
+              <w:t>t</w:t>
+            </w:r>
           </w:p>
         </w:tc>
         <w:tc>
@@ -1421,6 +1457,12 @@
                 <w:lang w:val="es-MX"/>
               </w:rPr>
             </w:pPr>
+            <w:r>
+              <w:rPr>
+                <w:lang w:val="es-MX"/>
+              </w:rPr>
+              <w:t>2019031</w:t>
+            </w:r>
           </w:p>
         </w:tc>
         <w:tc>
@@ -1435,6 +1477,12 @@
                 <w:lang w:val="es-MX"/>
               </w:rPr>
             </w:pPr>
+            <w:r>
+              <w:rPr>
+                <w:lang w:val="es-MX"/>
+              </w:rPr>
+              <w:t>Programador</w:t>
+            </w:r>
           </w:p>
         </w:tc>
         <w:tc>
@@ -1449,6 +1497,12 @@
                 <w:lang w:val="es-MX"/>
               </w:rPr>
             </w:pPr>
+            <w:r>
+              <w:rPr>
+                <w:lang w:val="es-MX"/>
+              </w:rPr>
+              <w:t>Crear Entidad Factura</w:t>
+            </w:r>
           </w:p>
         </w:tc>
       </w:tr>

</xml_diff>

<commit_message>
se agregaron los datos personales
</commit_message>
<xml_diff>
--- a/Reporte_Integrantes.docx
+++ b/Reporte_Integrantes.docx
@@ -409,7 +409,21 @@
         <w:rPr>
           <w:lang w:val="en-US"/>
         </w:rPr>
-        <w:t xml:space="preserve"> Ottoniel Menéndez Estrada </w:t>
+        <w:t xml:space="preserve"> </w:t>
+      </w:r>
+      <w:proofErr w:type="spellStart"/>
+      <w:r>
+        <w:rPr>
+          <w:lang w:val="en-US"/>
+        </w:rPr>
+        <w:t>Ottoniel</w:t>
+      </w:r>
+      <w:proofErr w:type="spellEnd"/>
+      <w:r>
+        <w:rPr>
+          <w:lang w:val="en-US"/>
+        </w:rPr>
+        <w:t xml:space="preserve"> Menéndez Estrada </w:t>
       </w:r>
       <w:r>
         <w:rPr>
@@ -569,7 +583,16 @@
         <w:t xml:space="preserve"> Franco</w:t>
       </w:r>
       <w:r>
+        <w:rPr>
+          <w:lang w:val="es-MX"/>
+        </w:rPr>
+        <w:t xml:space="preserve"> </w:t>
+      </w:r>
+      <w:r>
         <w:t>–</w:t>
+      </w:r>
+      <w:r>
+        <w:t xml:space="preserve"> </w:t>
       </w:r>
       <w:r>
         <w:t>2019031</w:t>
@@ -587,7 +610,47 @@
         </w:rPr>
       </w:pPr>
       <w:r>
-        <w:t>Brandon Steev Mendoza Peres-2019349</w:t>
+        <w:t xml:space="preserve">Brandon </w:t>
+      </w:r>
+      <w:proofErr w:type="spellStart"/>
+      <w:r>
+        <w:t>Steev</w:t>
+      </w:r>
+      <w:proofErr w:type="spellEnd"/>
+      <w:r>
+        <w:t xml:space="preserve"> Mendoza </w:t>
+      </w:r>
+      <w:proofErr w:type="spellStart"/>
+      <w:r>
+        <w:t>Peres</w:t>
+      </w:r>
+      <w:proofErr w:type="spellEnd"/>
+      <w:r>
+        <w:t xml:space="preserve"> </w:t>
+      </w:r>
+      <w:r>
+        <w:t>-</w:t>
+      </w:r>
+      <w:r>
+        <w:t xml:space="preserve"> </w:t>
+      </w:r>
+      <w:r>
+        <w:t>2019349</w:t>
+      </w:r>
+    </w:p>
+    <w:p>
+      <w:pPr>
+        <w:pStyle w:val="Prrafodelista"/>
+        <w:numPr>
+          <w:ilvl w:val="0"/>
+          <w:numId w:val="6"/>
+        </w:numPr>
+        <w:rPr>
+          <w:lang w:val="es-MX"/>
+        </w:rPr>
+      </w:pPr>
+      <w:r>
+        <w:t>Pedro Emilio Medina de Paz - 2019111</w:t>
       </w:r>
     </w:p>
     <w:p>
@@ -1837,6 +1900,12 @@
                 <w:lang w:val="es-MX"/>
               </w:rPr>
             </w:pPr>
+            <w:r>
+              <w:rPr>
+                <w:lang w:val="es-MX"/>
+              </w:rPr>
+              <w:t>Pedro Emilio Medina de Paz</w:t>
+            </w:r>
           </w:p>
         </w:tc>
         <w:tc>
@@ -1851,6 +1920,12 @@
                 <w:lang w:val="es-MX"/>
               </w:rPr>
             </w:pPr>
+            <w:r>
+              <w:rPr>
+                <w:lang w:val="es-MX"/>
+              </w:rPr>
+              <w:t>Pmedina-2019111@kinal.edu.gt</w:t>
+            </w:r>
           </w:p>
         </w:tc>
         <w:tc>
@@ -1865,6 +1940,12 @@
                 <w:lang w:val="es-MX"/>
               </w:rPr>
             </w:pPr>
+            <w:r>
+              <w:rPr>
+                <w:lang w:val="es-MX"/>
+              </w:rPr>
+              <w:t>2019111</w:t>
+            </w:r>
           </w:p>
         </w:tc>
         <w:tc>
@@ -1879,6 +1960,12 @@
                 <w:lang w:val="es-MX"/>
               </w:rPr>
             </w:pPr>
+            <w:r>
+              <w:rPr>
+                <w:lang w:val="es-MX"/>
+              </w:rPr>
+              <w:t>Programador</w:t>
+            </w:r>
           </w:p>
         </w:tc>
         <w:tc>
@@ -1893,6 +1980,12 @@
                 <w:lang w:val="es-MX"/>
               </w:rPr>
             </w:pPr>
+            <w:r>
+              <w:rPr>
+                <w:lang w:val="es-MX"/>
+              </w:rPr>
+              <w:t>Crear Entidad Cliente</w:t>
+            </w:r>
           </w:p>
         </w:tc>
       </w:tr>

</xml_diff>

<commit_message>
Agrege mis datos personales
</commit_message>
<xml_diff>
--- a/Reporte_Integrantes.docx
+++ b/Reporte_Integrantes.docx
@@ -515,13 +515,8 @@
           <w:lang w:val="es-MX"/>
         </w:rPr>
       </w:pPr>
-      <w:proofErr w:type="spellStart"/>
-      <w:r>
-        <w:t>Angel</w:t>
-      </w:r>
-      <w:proofErr w:type="spellEnd"/>
-      <w:r>
-        <w:t xml:space="preserve"> </w:t>
+      <w:r>
+        <w:t xml:space="preserve">Angel </w:t>
       </w:r>
       <w:proofErr w:type="spellStart"/>
       <w:r>
@@ -650,7 +645,31 @@
         </w:rPr>
       </w:pPr>
       <w:r>
-        <w:t>Pedro Emilio Medina de Paz - 2019111</w:t>
+        <w:t xml:space="preserve">Pedro Emilio Medina de Paz </w:t>
+      </w:r>
+      <w:r>
+        <w:t>–</w:t>
+      </w:r>
+      <w:r>
+        <w:t xml:space="preserve"> 2019111</w:t>
+      </w:r>
+    </w:p>
+    <w:p>
+      <w:pPr>
+        <w:pStyle w:val="Prrafodelista"/>
+        <w:numPr>
+          <w:ilvl w:val="0"/>
+          <w:numId w:val="6"/>
+        </w:numPr>
+        <w:rPr>
+          <w:lang w:val="es-MX"/>
+        </w:rPr>
+      </w:pPr>
+      <w:r>
+        <w:rPr>
+          <w:lang w:val="es-MX"/>
+        </w:rPr>
+        <w:t>Derick Angel Gabriel Sanchez - 2018471</w:t>
       </w:r>
     </w:p>
     <w:p>
@@ -1283,19 +1302,11 @@
                 <w:lang w:val="es-MX"/>
               </w:rPr>
             </w:pPr>
-            <w:proofErr w:type="spellStart"/>
-            <w:r>
-              <w:rPr>
-                <w:lang w:val="es-MX"/>
-              </w:rPr>
-              <w:t>Angel</w:t>
-            </w:r>
-            <w:proofErr w:type="spellEnd"/>
-            <w:r>
-              <w:rPr>
-                <w:lang w:val="es-MX"/>
-              </w:rPr>
-              <w:t xml:space="preserve"> Adolfo Méndez Orozco</w:t>
+            <w:r>
+              <w:rPr>
+                <w:lang w:val="es-MX"/>
+              </w:rPr>
+              <w:t>Angel Adolfo Méndez Orozco</w:t>
             </w:r>
           </w:p>
         </w:tc>
@@ -1423,19 +1434,11 @@
                 <w:lang w:val="es-MX"/>
               </w:rPr>
             </w:pPr>
-            <w:proofErr w:type="spellStart"/>
-            <w:r>
-              <w:rPr>
-                <w:lang w:val="es-MX"/>
-              </w:rPr>
-              <w:t>Angel</w:t>
-            </w:r>
-            <w:proofErr w:type="spellEnd"/>
-            <w:r>
-              <w:rPr>
-                <w:lang w:val="es-MX"/>
-              </w:rPr>
-              <w:t xml:space="preserve"> </w:t>
+            <w:r>
+              <w:rPr>
+                <w:lang w:val="es-MX"/>
+              </w:rPr>
+              <w:t xml:space="preserve">Angel </w:t>
             </w:r>
             <w:proofErr w:type="spellStart"/>
             <w:r>
@@ -2022,10 +2025,13 @@
           <w:p>
             <w:pPr>
               <w:jc w:val="center"/>
-              <w:rPr>
-                <w:lang w:val="es-MX"/>
-              </w:rPr>
-            </w:pPr>
+            </w:pPr>
+            <w:r>
+              <w:t>Derick Angel Gabriel Sanchez Barrio</w:t>
+            </w:r>
+            <w:r>
+              <w:t>s</w:t>
+            </w:r>
           </w:p>
         </w:tc>
         <w:tc>
@@ -2036,10 +2042,10 @@
           <w:p>
             <w:pPr>
               <w:jc w:val="center"/>
-              <w:rPr>
-                <w:lang w:val="es-MX"/>
-              </w:rPr>
-            </w:pPr>
+            </w:pPr>
+            <w:r>
+              <w:t>Dsanchez-2018471@kinal.edu.gt</w:t>
+            </w:r>
           </w:p>
         </w:tc>
         <w:tc>
@@ -2050,10 +2056,10 @@
           <w:p>
             <w:pPr>
               <w:jc w:val="center"/>
-              <w:rPr>
-                <w:lang w:val="es-MX"/>
-              </w:rPr>
-            </w:pPr>
+            </w:pPr>
+            <w:r>
+              <w:t>2018471</w:t>
+            </w:r>
           </w:p>
         </w:tc>
         <w:tc>
@@ -2064,10 +2070,10 @@
           <w:p>
             <w:pPr>
               <w:jc w:val="center"/>
-              <w:rPr>
-                <w:lang w:val="es-MX"/>
-              </w:rPr>
-            </w:pPr>
+            </w:pPr>
+            <w:r>
+              <w:t>Programador</w:t>
+            </w:r>
           </w:p>
         </w:tc>
         <w:tc>
@@ -2078,10 +2084,10 @@
           <w:p>
             <w:pPr>
               <w:jc w:val="center"/>
-              <w:rPr>
-                <w:lang w:val="es-MX"/>
-              </w:rPr>
-            </w:pPr>
+            </w:pPr>
+            <w:r>
+              <w:t>Creación de Entidad Suscripción</w:t>
+            </w:r>
           </w:p>
         </w:tc>
       </w:tr>

</xml_diff>

<commit_message>
Agregue mis datos personales
</commit_message>
<xml_diff>
--- a/Reporte_Integrantes.docx
+++ b/Reporte_Integrantes.docx
@@ -409,21 +409,7 @@
         <w:rPr>
           <w:lang w:val="en-US"/>
         </w:rPr>
-        <w:t xml:space="preserve"> </w:t>
-      </w:r>
-      <w:proofErr w:type="spellStart"/>
-      <w:r>
-        <w:rPr>
-          <w:lang w:val="en-US"/>
-        </w:rPr>
-        <w:t>Ottoniel</w:t>
-      </w:r>
-      <w:proofErr w:type="spellEnd"/>
-      <w:r>
-        <w:rPr>
-          <w:lang w:val="en-US"/>
-        </w:rPr>
-        <w:t xml:space="preserve"> Menéndez Estrada </w:t>
+        <w:t xml:space="preserve"> Ottoniel Menéndez Estrada </w:t>
       </w:r>
       <w:r>
         <w:rPr>
@@ -515,8 +501,13 @@
           <w:lang w:val="es-MX"/>
         </w:rPr>
       </w:pPr>
-      <w:r>
-        <w:t xml:space="preserve">Angel </w:t>
+      <w:proofErr w:type="spellStart"/>
+      <w:r>
+        <w:t>Angel</w:t>
+      </w:r>
+      <w:proofErr w:type="spellEnd"/>
+      <w:r>
+        <w:t xml:space="preserve"> </w:t>
       </w:r>
       <w:proofErr w:type="spellStart"/>
       <w:r>
@@ -669,7 +660,73 @@
         <w:rPr>
           <w:lang w:val="es-MX"/>
         </w:rPr>
-        <w:t>Derick Angel Gabriel Sanchez - 2018471</w:t>
+        <w:t xml:space="preserve">Derick </w:t>
+      </w:r>
+      <w:proofErr w:type="spellStart"/>
+      <w:r>
+        <w:rPr>
+          <w:lang w:val="es-MX"/>
+        </w:rPr>
+        <w:t>Angel</w:t>
+      </w:r>
+      <w:proofErr w:type="spellEnd"/>
+      <w:r>
+        <w:rPr>
+          <w:lang w:val="es-MX"/>
+        </w:rPr>
+        <w:t xml:space="preserve"> Gabriel </w:t>
+      </w:r>
+      <w:proofErr w:type="spellStart"/>
+      <w:r>
+        <w:rPr>
+          <w:lang w:val="es-MX"/>
+        </w:rPr>
+        <w:t>Sanchez</w:t>
+      </w:r>
+      <w:proofErr w:type="spellEnd"/>
+      <w:r>
+        <w:rPr>
+          <w:lang w:val="es-MX"/>
+        </w:rPr>
+        <w:t xml:space="preserve"> </w:t>
+      </w:r>
+      <w:r>
+        <w:rPr>
+          <w:lang w:val="es-MX"/>
+        </w:rPr>
+        <w:t>–</w:t>
+      </w:r>
+      <w:r>
+        <w:rPr>
+          <w:lang w:val="es-MX"/>
+        </w:rPr>
+        <w:t xml:space="preserve"> 2018471</w:t>
+      </w:r>
+    </w:p>
+    <w:p>
+      <w:pPr>
+        <w:pStyle w:val="Prrafodelista"/>
+        <w:numPr>
+          <w:ilvl w:val="0"/>
+          <w:numId w:val="6"/>
+        </w:numPr>
+        <w:rPr>
+          <w:lang w:val="es-MX"/>
+        </w:rPr>
+      </w:pPr>
+      <w:proofErr w:type="spellStart"/>
+      <w:r>
+        <w:rPr>
+          <w:lang w:val="es-MX"/>
+        </w:rPr>
+        <w:t>Angel</w:t>
+      </w:r>
+      <w:proofErr w:type="spellEnd"/>
+      <w:r>
+        <w:rPr>
+          <w:lang w:val="es-MX"/>
+        </w:rPr>
+        <w:t xml:space="preserve"> Daniel Reyes Colindres - 2019092</w:t>
       </w:r>
     </w:p>
     <w:p>
@@ -968,7 +1025,21 @@
               <w:rPr>
                 <w:lang w:val="es-MX"/>
               </w:rPr>
-              <w:t>Scrum Master / Programador</w:t>
+              <w:t xml:space="preserve">Scrum </w:t>
+            </w:r>
+            <w:proofErr w:type="gramStart"/>
+            <w:r>
+              <w:rPr>
+                <w:lang w:val="es-MX"/>
+              </w:rPr>
+              <w:t>Master</w:t>
+            </w:r>
+            <w:proofErr w:type="gramEnd"/>
+            <w:r>
+              <w:rPr>
+                <w:lang w:val="es-MX"/>
+              </w:rPr>
+              <w:t xml:space="preserve"> / Programador</w:t>
             </w:r>
           </w:p>
         </w:tc>
@@ -1434,11 +1505,19 @@
                 <w:lang w:val="es-MX"/>
               </w:rPr>
             </w:pPr>
-            <w:r>
-              <w:rPr>
-                <w:lang w:val="es-MX"/>
-              </w:rPr>
-              <w:t xml:space="preserve">Angel </w:t>
+            <w:proofErr w:type="spellStart"/>
+            <w:r>
+              <w:rPr>
+                <w:lang w:val="es-MX"/>
+              </w:rPr>
+              <w:t>Angel</w:t>
+            </w:r>
+            <w:proofErr w:type="spellEnd"/>
+            <w:r>
+              <w:rPr>
+                <w:lang w:val="es-MX"/>
+              </w:rPr>
+              <w:t xml:space="preserve"> </w:t>
             </w:r>
             <w:proofErr w:type="spellStart"/>
             <w:r>
@@ -2128,6 +2207,20 @@
                 <w:lang w:val="es-MX"/>
               </w:rPr>
             </w:pPr>
+            <w:proofErr w:type="spellStart"/>
+            <w:r>
+              <w:rPr>
+                <w:lang w:val="es-MX"/>
+              </w:rPr>
+              <w:t>Angel</w:t>
+            </w:r>
+            <w:proofErr w:type="spellEnd"/>
+            <w:r>
+              <w:rPr>
+                <w:lang w:val="es-MX"/>
+              </w:rPr>
+              <w:t xml:space="preserve"> Daniel Reyes Colindres</w:t>
+            </w:r>
           </w:p>
         </w:tc>
         <w:tc>
@@ -2142,6 +2235,12 @@
                 <w:lang w:val="es-MX"/>
               </w:rPr>
             </w:pPr>
+            <w:r>
+              <w:rPr>
+                <w:lang w:val="es-MX"/>
+              </w:rPr>
+              <w:t>Areyes-2019092@kinal.edu.gt</w:t>
+            </w:r>
           </w:p>
         </w:tc>
         <w:tc>
@@ -2156,6 +2255,12 @@
                 <w:lang w:val="es-MX"/>
               </w:rPr>
             </w:pPr>
+            <w:r>
+              <w:rPr>
+                <w:lang w:val="es-MX"/>
+              </w:rPr>
+              <w:t>2019092</w:t>
+            </w:r>
           </w:p>
         </w:tc>
         <w:tc>
@@ -2170,6 +2275,12 @@
                 <w:lang w:val="es-MX"/>
               </w:rPr>
             </w:pPr>
+            <w:r>
+              <w:rPr>
+                <w:lang w:val="es-MX"/>
+              </w:rPr>
+              <w:t>Programador</w:t>
+            </w:r>
           </w:p>
         </w:tc>
         <w:tc>
@@ -2184,6 +2295,12 @@
                 <w:lang w:val="es-MX"/>
               </w:rPr>
             </w:pPr>
+            <w:r>
+              <w:rPr>
+                <w:lang w:val="es-MX"/>
+              </w:rPr>
+              <w:t>Creación de Entidad Usuario</w:t>
+            </w:r>
           </w:p>
         </w:tc>
       </w:tr>
@@ -2383,6 +2500,7 @@
     <w:p>
       <w:pPr>
         <w:rPr>
+          <w:u w:val="single"/>
           <w:lang w:val="es-MX"/>
         </w:rPr>
         <w:sectPr>

</xml_diff>